<commit_message>
external data post COMID review
</commit_message>
<xml_diff>
--- a/Benchmarks/Water Chemistry/External Data/Data Import Notes.docx
+++ b/Benchmarks/Water Chemistry/External Data/Data Import Notes.docx
@@ -158,6 +158,9 @@
       <w:r>
         <w:t>Changed column names to match AWQMS</w:t>
       </w:r>
+      <w:r>
+        <w:t xml:space="preserve"> / COMID tool</w:t>
+      </w:r>
     </w:p>
     <w:p/>
     <w:p>
@@ -323,6 +326,9 @@
       </w:pPr>
       <w:r>
         <w:t>Changed column names to match AWQMS</w:t>
+      </w:r>
+      <w:r>
+        <w:t xml:space="preserve"> / COMID tool</w:t>
       </w:r>
     </w:p>
     <w:p/>
@@ -371,8 +377,106 @@
           <w:bCs/>
         </w:rPr>
       </w:pPr>
-    </w:p>
-    <w:p/>
+      <w:r>
+        <w:t xml:space="preserve">Pulled </w:t>
+      </w:r>
+      <w:r>
+        <w:t>1/13/2026</w:t>
+      </w:r>
+      <w:r>
+        <w:t xml:space="preserve"> / Last update</w:t>
+      </w:r>
+      <w:r>
+        <w:t>d 3/17/2025</w:t>
+      </w:r>
+    </w:p>
+    <w:p>
+      <w:pPr>
+        <w:pStyle w:val="ListParagraph"/>
+        <w:numPr>
+          <w:ilvl w:val="0"/>
+          <w:numId w:val="4"/>
+        </w:numPr>
+        <w:rPr>
+          <w:b/>
+          <w:bCs/>
+        </w:rPr>
+      </w:pPr>
+      <w:r>
+        <w:lastRenderedPageBreak/>
+        <w:t>Made simple version for upload</w:t>
+      </w:r>
+    </w:p>
+    <w:p>
+      <w:pPr>
+        <w:pStyle w:val="ListParagraph"/>
+        <w:numPr>
+          <w:ilvl w:val="0"/>
+          <w:numId w:val="4"/>
+        </w:numPr>
+        <w:rPr>
+          <w:b/>
+          <w:bCs/>
+        </w:rPr>
+      </w:pPr>
+      <w:r>
+        <w:t xml:space="preserve">Turbidity was an average – not sure how usable </w:t>
+      </w:r>
+    </w:p>
+    <w:p>
+      <w:pPr>
+        <w:pStyle w:val="ListParagraph"/>
+        <w:numPr>
+          <w:ilvl w:val="0"/>
+          <w:numId w:val="4"/>
+        </w:numPr>
+        <w:rPr>
+          <w:b/>
+          <w:bCs/>
+        </w:rPr>
+      </w:pPr>
+      <w:r>
+        <w:t>No MDLs, just values so not sure which, if any, were non-detects. Missing values for sites.</w:t>
+      </w:r>
+    </w:p>
+    <w:p>
+      <w:pPr>
+        <w:pStyle w:val="ListParagraph"/>
+        <w:numPr>
+          <w:ilvl w:val="0"/>
+          <w:numId w:val="4"/>
+        </w:numPr>
+        <w:rPr>
+          <w:b/>
+          <w:bCs/>
+        </w:rPr>
+      </w:pPr>
+      <w:r>
+        <w:t xml:space="preserve">Included physical habitat parameters from Hubler 2007’s </w:t>
+      </w:r>
+      <w:r>
+        <w:t>wadeable streams report.</w:t>
+      </w:r>
+    </w:p>
+    <w:p>
+      <w:pPr>
+        <w:pStyle w:val="ListParagraph"/>
+        <w:numPr>
+          <w:ilvl w:val="0"/>
+          <w:numId w:val="4"/>
+        </w:numPr>
+        <w:rPr>
+          <w:b/>
+          <w:bCs/>
+        </w:rPr>
+      </w:pPr>
+      <w:r>
+        <w:t>Changed column names to match AWQMS</w:t>
+      </w:r>
+      <w:r>
+        <w:t xml:space="preserve"> / COMID tool</w:t>
+      </w:r>
+    </w:p>
     <w:p/>
     <w:p>
       <w:pPr>
@@ -398,36 +502,76 @@
         </w:numPr>
       </w:pPr>
       <w:r>
-        <w:t xml:space="preserve">Saved </w:t>
-      </w:r>
-      <w:r>
-        <w:t>external data sources as</w:t>
-      </w:r>
-      <w:r>
-        <w:t xml:space="preserve"> CSV </w:t>
-      </w:r>
-      <w:r>
-        <w:t>and ran through Dan’s</w:t>
-      </w:r>
-      <w:r>
-        <w:t xml:space="preserve"> COMID batch processing</w:t>
-      </w:r>
-      <w:r>
-        <w:t xml:space="preserve"> tool</w:t>
+        <w:t>Saved external data sources as CSV</w:t>
       </w:r>
       <w:r>
         <w:t>.</w:t>
       </w:r>
       <w:r>
-        <w:t xml:space="preserve"> Took around 3 </w:t>
-      </w:r>
-      <w:proofErr w:type="spellStart"/>
-      <w:r>
-        <w:t>hrs</w:t>
-      </w:r>
-      <w:proofErr w:type="spellEnd"/>
-      <w:r>
-        <w:t xml:space="preserve"> to process USGS’ 19,000 sites.</w:t>
+        <w:t xml:space="preserve"> Required columns</w:t>
+      </w:r>
+      <w:r>
+        <w:t xml:space="preserve"> (ok if blank):</w:t>
+      </w:r>
+    </w:p>
+    <w:p>
+      <w:pPr>
+        <w:pStyle w:val="ListParagraph"/>
+        <w:numPr>
+          <w:ilvl w:val="1"/>
+          <w:numId w:val="3"/>
+        </w:numPr>
+      </w:pPr>
+      <w:r>
+        <w:t>STATION_KEY</w:t>
+      </w:r>
+    </w:p>
+    <w:p>
+      <w:pPr>
+        <w:pStyle w:val="ListParagraph"/>
+        <w:numPr>
+          <w:ilvl w:val="1"/>
+          <w:numId w:val="3"/>
+        </w:numPr>
+      </w:pPr>
+      <w:r>
+        <w:t>StationDes</w:t>
+      </w:r>
+    </w:p>
+    <w:p>
+      <w:pPr>
+        <w:pStyle w:val="ListParagraph"/>
+        <w:numPr>
+          <w:ilvl w:val="1"/>
+          <w:numId w:val="3"/>
+        </w:numPr>
+      </w:pPr>
+      <w:r>
+        <w:t>Lat_DD</w:t>
+      </w:r>
+    </w:p>
+    <w:p>
+      <w:pPr>
+        <w:pStyle w:val="ListParagraph"/>
+        <w:numPr>
+          <w:ilvl w:val="1"/>
+          <w:numId w:val="3"/>
+        </w:numPr>
+      </w:pPr>
+      <w:r>
+        <w:t>Long_DD</w:t>
+      </w:r>
+    </w:p>
+    <w:p>
+      <w:pPr>
+        <w:pStyle w:val="ListParagraph"/>
+        <w:numPr>
+          <w:ilvl w:val="1"/>
+          <w:numId w:val="3"/>
+        </w:numPr>
+      </w:pPr>
+      <w:r>
+        <w:t>Datum</w:t>
       </w:r>
     </w:p>
     <w:p>
@@ -439,10 +583,61 @@
         </w:numPr>
       </w:pPr>
       <w:r>
-        <w:t xml:space="preserve">Imported CSVs into R and isolated distinct records (i.e., didn’t want to review multiple COMIDs at the same station). Exported as </w:t>
-      </w:r>
-      <w:r>
-        <w:t>new CSV.</w:t>
+        <w:t>R</w:t>
+      </w:r>
+      <w:r>
+        <w:t>an through Dan’s</w:t>
+      </w:r>
+      <w:r>
+        <w:t xml:space="preserve"> COMID batch processing</w:t>
+      </w:r>
+      <w:r>
+        <w:t xml:space="preserve"> tool</w:t>
+      </w:r>
+      <w:r>
+        <w:t xml:space="preserve"> in R</w:t>
+      </w:r>
+      <w:r>
+        <w:t>.</w:t>
+      </w:r>
+    </w:p>
+    <w:p>
+      <w:pPr>
+        <w:pStyle w:val="ListParagraph"/>
+        <w:numPr>
+          <w:ilvl w:val="1"/>
+          <w:numId w:val="3"/>
+        </w:numPr>
+      </w:pPr>
+      <w:r>
+        <w:t xml:space="preserve">If have multiple samples on same site (must be exact), can </w:t>
+      </w:r>
+      <w:r>
+        <w:t xml:space="preserve">first run </w:t>
+      </w:r>
+      <w:r>
+        <w:t>‘</w:t>
+      </w:r>
+      <w:r>
+        <w:t>distinct</w:t>
+      </w:r>
+      <w:r>
+        <w:t>’</w:t>
+      </w:r>
+      <w:r>
+        <w:t xml:space="preserve"> </w:t>
+      </w:r>
+      <w:r>
+        <w:t xml:space="preserve">R </w:t>
+      </w:r>
+      <w:r>
+        <w:t xml:space="preserve">code to retain only the unique </w:t>
+      </w:r>
+      <w:r>
+        <w:t>STATION_KEYs. Then the tool should go quicker</w:t>
+      </w:r>
+      <w:r>
+        <w:t xml:space="preserve"> because it’s not assigning the same COMID over and over.</w:t>
       </w:r>
     </w:p>
     <w:p>
@@ -454,13 +649,22 @@
         </w:numPr>
       </w:pPr>
       <w:r>
-        <w:t>Made template</w:t>
-      </w:r>
-      <w:r>
-        <w:t xml:space="preserve"> in ArcGIS for review: NHD medium, NHD high, aerial, labels</w:t>
-      </w:r>
-      <w:r>
-        <w:t>.</w:t>
+        <w:t>Imported CSVs into R</w:t>
+      </w:r>
+      <w:r>
+        <w:t xml:space="preserve">. If not done above, </w:t>
+      </w:r>
+      <w:r>
+        <w:t>isolated distinct records (i.e., didn’t want to review multiple COMIDs at the same station</w:t>
+      </w:r>
+      <w:r>
+        <w:t xml:space="preserve"> in GIS</w:t>
+      </w:r>
+      <w:r>
+        <w:t xml:space="preserve">). Exported as </w:t>
+      </w:r>
+      <w:r>
+        <w:t>new CSV.</w:t>
       </w:r>
     </w:p>
     <w:p>
@@ -472,10 +676,52 @@
         </w:numPr>
       </w:pPr>
       <w:r>
-        <w:t>Made stations shapefiles from CSVs</w:t>
-      </w:r>
-      <w:r>
-        <w:t>.</w:t>
+        <w:t>Made template</w:t>
+      </w:r>
+      <w:r>
+        <w:t xml:space="preserve"> in ArcGIS for review: </w:t>
+      </w:r>
+    </w:p>
+    <w:p>
+      <w:pPr>
+        <w:pStyle w:val="ListParagraph"/>
+        <w:numPr>
+          <w:ilvl w:val="1"/>
+          <w:numId w:val="3"/>
+        </w:numPr>
+      </w:pPr>
+      <w:r>
+        <w:t>Aerial imagery base layer</w:t>
+      </w:r>
+    </w:p>
+    <w:p>
+      <w:pPr>
+        <w:pStyle w:val="ListParagraph"/>
+        <w:numPr>
+          <w:ilvl w:val="1"/>
+          <w:numId w:val="3"/>
+        </w:numPr>
+      </w:pPr>
+      <w:r>
+        <w:t>NHD medium</w:t>
+      </w:r>
+      <w:r>
+        <w:t xml:space="preserve"> (labeled w/ COMID, same color as layer)</w:t>
+      </w:r>
+    </w:p>
+    <w:p>
+      <w:pPr>
+        <w:pStyle w:val="ListParagraph"/>
+        <w:numPr>
+          <w:ilvl w:val="1"/>
+          <w:numId w:val="3"/>
+        </w:numPr>
+      </w:pPr>
+      <w:r>
+        <w:t>NHD high</w:t>
+      </w:r>
+      <w:r>
+        <w:t xml:space="preserve"> (labeled with GNIS name, same color as layer)</w:t>
       </w:r>
     </w:p>
     <w:p>
@@ -487,6 +733,27 @@
         </w:numPr>
       </w:pPr>
       <w:r>
+        <w:t>Made stations shapefiles from CSVs</w:t>
+      </w:r>
+      <w:r>
+        <w:t xml:space="preserve"> (xy to </w:t>
+      </w:r>
+      <w:r>
+        <w:t>shapefile)</w:t>
+      </w:r>
+      <w:r>
+        <w:t>.</w:t>
+      </w:r>
+    </w:p>
+    <w:p>
+      <w:pPr>
+        <w:pStyle w:val="ListParagraph"/>
+        <w:numPr>
+          <w:ilvl w:val="0"/>
+          <w:numId w:val="3"/>
+        </w:numPr>
+      </w:pPr>
+      <w:r>
         <w:t xml:space="preserve">Reviewed </w:t>
       </w:r>
       <w:r>
@@ -501,6 +768,10 @@
         <w:pStyle w:val="ListParagraph"/>
       </w:pPr>
       <w:r>
+        <w:rPr>
+          <w:noProof/>
+        </w:rPr>
+        <w:lastRenderedPageBreak/>
         <w:drawing>
           <wp:inline distT="0" distB="0" distL="0" distR="0" wp14:anchorId="53014619" wp14:editId="6327201A">
             <wp:extent cx="2766060" cy="2081674"/>
@@ -559,7 +830,7 @@
         <w:t>corrections</w:t>
       </w:r>
       <w:r>
-        <w:t xml:space="preserve"> in spreadsheets</w:t>
+        <w:t xml:space="preserve"> in spreadsheet</w:t>
       </w:r>
       <w:r>
         <w:t xml:space="preserve"> (green highlights)</w:t>
@@ -579,6 +850,103 @@
           <w:numId w:val="3"/>
         </w:numPr>
       </w:pPr>
+      <w:r>
+        <w:t>Ready for import into R to predict reference expectations.</w:t>
+      </w:r>
+    </w:p>
+    <w:p>
+      <w:pPr>
+        <w:pStyle w:val="ListParagraph"/>
+        <w:numPr>
+          <w:ilvl w:val="0"/>
+          <w:numId w:val="3"/>
+        </w:numPr>
+      </w:pPr>
+      <w:r>
+        <w:t>Issues</w:t>
+      </w:r>
+    </w:p>
+    <w:p>
+      <w:pPr>
+        <w:pStyle w:val="ListParagraph"/>
+        <w:numPr>
+          <w:ilvl w:val="1"/>
+          <w:numId w:val="3"/>
+        </w:numPr>
+      </w:pPr>
+      <w:r>
+        <w:t>COMID from NHD medium res doesn’t match what’s in StreamCat. Default to using StreamCat’s and confirm using tool and/or data pull for COMID in question. Use the one that will yield accurate data.</w:t>
+      </w:r>
+    </w:p>
+    <w:p>
+      <w:pPr>
+        <w:pStyle w:val="ListParagraph"/>
+        <w:numPr>
+          <w:ilvl w:val="1"/>
+          <w:numId w:val="3"/>
+        </w:numPr>
+      </w:pPr>
+      <w:r>
+        <w:t xml:space="preserve">Artificial paths (small segments, often near islands and confluences) don’t often return data. Make sure the COMID will pull data. For example, </w:t>
+      </w:r>
+      <w:r>
+        <w:t>…298 pulls data but …248 doesn’t.</w:t>
+      </w:r>
+    </w:p>
+    <w:p>
+      <w:pPr>
+        <w:pStyle w:val="ListParagraph"/>
+        <w:ind w:left="1440"/>
+      </w:pPr>
+      <w:r>
+        <w:drawing>
+          <wp:inline distT="0" distB="0" distL="0" distR="0" wp14:anchorId="635E4337" wp14:editId="34DFD005">
+            <wp:extent cx="3848100" cy="2277112"/>
+            <wp:effectExtent l="0" t="0" r="0" b="8890"/>
+            <wp:docPr id="1738404596" name="Picture 1"/>
+            <wp:cNvGraphicFramePr>
+              <a:graphicFrameLocks xmlns:a="http://schemas.openxmlformats.org/drawingml/2006/main" noChangeAspect="1"/>
+            </wp:cNvGraphicFramePr>
+            <a:graphic xmlns:a="http://schemas.openxmlformats.org/drawingml/2006/main">
+              <a:graphicData uri="http://schemas.openxmlformats.org/drawingml/2006/picture">
+                <pic:pic xmlns:pic="http://schemas.openxmlformats.org/drawingml/2006/picture">
+                  <pic:nvPicPr>
+                    <pic:cNvPr id="1738404596" name=""/>
+                    <pic:cNvPicPr/>
+                  </pic:nvPicPr>
+                  <pic:blipFill>
+                    <a:blip r:embed="rId9"/>
+                    <a:stretch>
+                      <a:fillRect/>
+                    </a:stretch>
+                  </pic:blipFill>
+                  <pic:spPr>
+                    <a:xfrm>
+                      <a:off x="0" y="0"/>
+                      <a:ext cx="3852000" cy="2279420"/>
+                    </a:xfrm>
+                    <a:prstGeom prst="rect">
+                      <a:avLst/>
+                    </a:prstGeom>
+                  </pic:spPr>
+                </pic:pic>
+              </a:graphicData>
+            </a:graphic>
+          </wp:inline>
+        </w:drawing>
+      </w:r>
+    </w:p>
+    <w:p>
+      <w:pPr>
+        <w:pStyle w:val="ListParagraph"/>
+        <w:numPr>
+          <w:ilvl w:val="1"/>
+          <w:numId w:val="3"/>
+        </w:numPr>
+      </w:pPr>
+      <w:r>
+        <w:t>d</w:t>
+      </w:r>
     </w:p>
     <w:sectPr>
       <w:pgSz w:w="12240" w:h="15840"/>
@@ -608,7 +976,7 @@
         <w:rFonts w:ascii="Symbol" w:hAnsi="Symbol" w:hint="default"/>
       </w:rPr>
     </w:lvl>
-    <w:lvl w:ilvl="1" w:tplc="04090003" w:tentative="1">
+    <w:lvl w:ilvl="1" w:tplc="04090003">
       <w:start w:val="1"/>
       <w:numFmt w:val="bullet"/>
       <w:lvlText w:val="o"/>
@@ -1662,6 +2030,7 @@
   <w:style w:type="character" w:default="1" w:styleId="DefaultParagraphFont">
     <w:name w:val="Default Paragraph Font"/>
     <w:uiPriority w:val="1"/>
+    <w:semiHidden/>
     <w:unhideWhenUsed/>
   </w:style>
   <w:style w:type="table" w:default="1" w:styleId="TableNormal">
@@ -1996,6 +2365,18 @@
     <w:rPr>
       <w:color w:val="605E5C"/>
       <w:shd w:val="clear" w:color="auto" w:fill="E1DFDD"/>
+    </w:rPr>
+  </w:style>
+  <w:style w:type="character" w:styleId="FollowedHyperlink">
+    <w:name w:val="FollowedHyperlink"/>
+    <w:basedOn w:val="DefaultParagraphFont"/>
+    <w:uiPriority w:val="99"/>
+    <w:semiHidden/>
+    <w:unhideWhenUsed/>
+    <w:rsid w:val="005E4F03"/>
+    <w:rPr>
+      <w:color w:val="96607D" w:themeColor="followedHyperlink"/>
+      <w:u w:val="single"/>
     </w:rPr>
   </w:style>
 </w:styles>

</xml_diff>